<commit_message>
Verder gegaan met oefenopdracht 1 DG3
</commit_message>
<xml_diff>
--- a/Oefenopdrachten/Overbodige kaartjes.docx
+++ b/Oefenopdrachten/Overbodige kaartjes.docx
@@ -234,6 +234,13 @@
     <w:p/>
     <w:sdt>
       <w:sdtPr>
+        <w:rPr>
+          <w:rFonts w:ascii="Arial" w:eastAsiaTheme="minorHAnsi" w:hAnsi="Arial" w:cstheme="minorBidi"/>
+          <w:color w:val="auto"/>
+          <w:sz w:val="22"/>
+          <w:szCs w:val="22"/>
+          <w:lang w:eastAsia="en-US"/>
+        </w:rPr>
         <w:id w:val="-1574955983"/>
         <w:docPartObj>
           <w:docPartGallery w:val="Table of Contents"/>
@@ -242,13 +249,8 @@
       </w:sdtPr>
       <w:sdtEndPr>
         <w:rPr>
-          <w:rFonts w:ascii="Arial" w:eastAsiaTheme="minorHAnsi" w:hAnsi="Arial" w:cstheme="minorBidi"/>
           <w:b/>
           <w:bCs/>
-          <w:color w:val="auto"/>
-          <w:sz w:val="22"/>
-          <w:szCs w:val="22"/>
-          <w:lang w:eastAsia="en-US"/>
         </w:rPr>
       </w:sdtEndPr>
       <w:sdtContent>
@@ -1775,27 +1777,54 @@
       <w:r>
         <w:t>Klein bedrijfje dat handelt in metaalwaar voor computers</w:t>
       </w:r>
-      <w:bookmarkStart w:id="3" w:name="_GoBack"/>
+      <w:r>
+        <w:t>, hebben een administrateur die alles op kaartjes schrijft en doorstreept als er dingen veranderd zijn.</w:t>
+      </w:r>
+    </w:p>
+    <w:p>
+      <w:pPr>
+        <w:pStyle w:val="Kop1"/>
+      </w:pPr>
+      <w:bookmarkStart w:id="3" w:name="_Toc36028559"/>
+      <w:r>
+        <w:t>Opdracht</w:t>
+      </w:r>
       <w:bookmarkEnd w:id="3"/>
     </w:p>
     <w:p>
+      <w:r>
+        <w:t>De opdracht is voor het bedrijf zelf zodat na elk kwartaal alle kaartjes overbodig maken.</w:t>
+      </w:r>
+    </w:p>
+    <w:p>
       <w:pPr>
         <w:pStyle w:val="Kop1"/>
       </w:pPr>
-      <w:bookmarkStart w:id="4" w:name="_Toc36028559"/>
+      <w:bookmarkStart w:id="4" w:name="_Toc36028560"/>
       <w:r>
         <w:lastRenderedPageBreak/>
-        <w:t>Opdracht</w:t>
+        <w:t>Problemen</w:t>
       </w:r>
       <w:bookmarkEnd w:id="4"/>
     </w:p>
     <w:p>
+      <w:r>
+        <w:t>Dat de oude bestellingen in 1 klap overbodig worden gemaakt.</w:t>
+      </w:r>
+    </w:p>
+    <w:p>
       <w:pPr>
         <w:pStyle w:val="Kop1"/>
       </w:pPr>
-      <w:bookmarkStart w:id="5" w:name="_Toc36028560"/>
-      <w:r>
-        <w:t>Problemen</w:t>
+      <w:bookmarkStart w:id="5" w:name="_Toc36028561"/>
+      <w:r>
+        <w:t>Probleemanaly</w:t>
+      </w:r>
+      <w:r>
+        <w:t>s</w:t>
+      </w:r>
+      <w:r>
+        <w:t>e</w:t>
       </w:r>
       <w:bookmarkEnd w:id="5"/>
     </w:p>
@@ -1803,15 +1832,9 @@
       <w:pPr>
         <w:pStyle w:val="Kop1"/>
       </w:pPr>
-      <w:bookmarkStart w:id="6" w:name="_Toc36028561"/>
-      <w:r>
-        <w:t>Probleemanaly</w:t>
-      </w:r>
-      <w:r>
-        <w:t>s</w:t>
-      </w:r>
-      <w:r>
-        <w:t>e</w:t>
+      <w:bookmarkStart w:id="6" w:name="_Toc36028562"/>
+      <w:r>
+        <w:t>Oplossingen</w:t>
       </w:r>
       <w:bookmarkEnd w:id="6"/>
     </w:p>
@@ -1819,20 +1842,22 @@
       <w:pPr>
         <w:pStyle w:val="Kop1"/>
       </w:pPr>
-      <w:bookmarkStart w:id="7" w:name="_Toc36028562"/>
-      <w:r>
-        <w:t>Oplossingen</w:t>
+      <w:bookmarkStart w:id="7" w:name="_Toc36028563"/>
+      <w:r>
+        <w:t>Middelen</w:t>
       </w:r>
       <w:bookmarkEnd w:id="7"/>
     </w:p>
     <w:p>
-      <w:pPr>
-        <w:pStyle w:val="Kop1"/>
-      </w:pPr>
-      <w:bookmarkStart w:id="8" w:name="_Toc36028563"/>
-      <w:r>
-        <w:t>Middelen</w:t>
-      </w:r>
+      <w:r>
+        <w:t>Informatie over de kaartjes, zijn deze digitaal of niet?</w:t>
+      </w:r>
+    </w:p>
+    <w:p>
+      <w:r>
+        <w:t>Software: waarschijnlijk iets met web development (HTML,CSS,JS,PHP)</w:t>
+      </w:r>
+      <w:bookmarkStart w:id="8" w:name="_GoBack"/>
       <w:bookmarkEnd w:id="8"/>
     </w:p>
     <w:sectPr>
@@ -2153,6 +2178,7 @@
     <w:lsdException w:name="HTML Sample" w:semiHidden="1" w:unhideWhenUsed="1"/>
     <w:lsdException w:name="HTML Typewriter" w:semiHidden="1" w:unhideWhenUsed="1"/>
     <w:lsdException w:name="HTML Variable" w:semiHidden="1" w:unhideWhenUsed="1"/>
+    <w:lsdException w:name="Normal Table" w:semiHidden="1" w:unhideWhenUsed="1"/>
     <w:lsdException w:name="annotation subject" w:semiHidden="1" w:unhideWhenUsed="1"/>
     <w:lsdException w:name="No List" w:semiHidden="1" w:unhideWhenUsed="1"/>
     <w:lsdException w:name="Outline List 1" w:semiHidden="1" w:unhideWhenUsed="1"/>
@@ -2199,8 +2225,10 @@
     <w:lsdException w:name="Table Subtle 2" w:semiHidden="1" w:unhideWhenUsed="1"/>
     <w:lsdException w:name="Table Web 1" w:semiHidden="1" w:unhideWhenUsed="1"/>
     <w:lsdException w:name="Table Web 2" w:semiHidden="1" w:unhideWhenUsed="1"/>
+    <w:lsdException w:name="Table Web 3" w:semiHidden="1" w:unhideWhenUsed="1"/>
     <w:lsdException w:name="Balloon Text" w:semiHidden="1" w:unhideWhenUsed="1"/>
     <w:lsdException w:name="Table Grid" w:uiPriority="39"/>
+    <w:lsdException w:name="Table Theme" w:semiHidden="1" w:unhideWhenUsed="1"/>
     <w:lsdException w:name="Placeholder Text" w:semiHidden="1"/>
     <w:lsdException w:name="No Spacing" w:uiPriority="1" w:qFormat="1"/>
     <w:lsdException w:name="Light Shading" w:uiPriority="60"/>
@@ -2910,7 +2938,7 @@
 </file>
 
 <file path=customXml/itemProps1.xml><?xml version="1.0" encoding="utf-8"?>
-<ds:datastoreItem xmlns:ds="http://schemas.openxmlformats.org/officeDocument/2006/customXml" ds:itemID="{2B8CB56A-7ABE-41CE-8141-B7B4A9856DEF}">
+<ds:datastoreItem xmlns:ds="http://schemas.openxmlformats.org/officeDocument/2006/customXml" ds:itemID="{31BC6096-1BEF-48DA-8894-AF0DC9F8C917}">
   <ds:schemaRefs>
     <ds:schemaRef ds:uri="http://schemas.openxmlformats.org/officeDocument/2006/bibliography"/>
   </ds:schemaRefs>

</xml_diff>